<commit_message>
organized some files and folders
</commit_message>
<xml_diff>
--- a/drafts/LAST_Packaging Cover.docx
+++ b/drafts/LAST_Packaging Cover.docx
@@ -10,8 +10,8 @@
           <w:rFonts w:cs="Times New Roman"/>
           <w:b/>
           <w:bCs/>
-          <w:sz w:val="20"/>
-          <w:szCs w:val="20"/>
+          <w:sz w:val="18"/>
+          <w:szCs w:val="18"/>
           <w:lang w:val="en-US"/>
         </w:rPr>
       </w:pPr>
@@ -22,8 +22,8 @@
           <w:rFonts w:cs="Times New Roman"/>
           <w:b/>
           <w:bCs/>
-          <w:sz w:val="20"/>
-          <w:szCs w:val="20"/>
+          <w:sz w:val="18"/>
+          <w:szCs w:val="18"/>
           <w:lang w:val="en-US"/>
         </w:rPr>
         <w:t xml:space="preserve">DEVELOPMENT OF AN INDIVIDUALIZED ELECTRIC ENERGY CONSUMPTION MONITORING SYSTEM FOR SHARED </w:t>
@@ -37,8 +37,8 @@
           <w:rFonts w:cs="Times New Roman"/>
           <w:b/>
           <w:bCs/>
-          <w:sz w:val="20"/>
-          <w:szCs w:val="20"/>
+          <w:sz w:val="18"/>
+          <w:szCs w:val="18"/>
           <w:lang w:val="en-US"/>
         </w:rPr>
       </w:pPr>
@@ -47,8 +47,8 @@
           <w:rFonts w:cs="Times New Roman"/>
           <w:b/>
           <w:bCs/>
-          <w:sz w:val="20"/>
-          <w:szCs w:val="20"/>
+          <w:sz w:val="18"/>
+          <w:szCs w:val="18"/>
           <w:lang w:val="en-US"/>
         </w:rPr>
         <w:t xml:space="preserve">HOUSES, APARTMENTS, AND BOARDING </w:t>
@@ -62,8 +62,8 @@
           <w:rFonts w:cs="Times New Roman"/>
           <w:b/>
           <w:bCs/>
-          <w:sz w:val="20"/>
-          <w:szCs w:val="20"/>
+          <w:sz w:val="18"/>
+          <w:szCs w:val="18"/>
           <w:lang w:val="en-US"/>
         </w:rPr>
       </w:pPr>
@@ -72,8 +72,8 @@
           <w:rFonts w:cs="Times New Roman"/>
           <w:b/>
           <w:bCs/>
-          <w:sz w:val="20"/>
-          <w:szCs w:val="20"/>
+          <w:sz w:val="18"/>
+          <w:szCs w:val="18"/>
           <w:lang w:val="en-US"/>
         </w:rPr>
         <w:t>HOUSES</w:t>
@@ -86,28 +86,28 @@
           <w:rFonts w:cs="Times New Roman"/>
           <w:b/>
           <w:bCs/>
-          <w:sz w:val="20"/>
-          <w:szCs w:val="20"/>
-          <w:lang w:val="en-US"/>
-        </w:rPr>
-      </w:pPr>
-    </w:p>
-    <w:p>
-      <w:pPr>
-        <w:spacing w:before="0" w:after="0" w:line="240" w:lineRule="auto"/>
-        <w:jc w:val="center"/>
-        <w:rPr>
-          <w:rFonts w:cs="Times New Roman"/>
-          <w:sz w:val="20"/>
-          <w:szCs w:val="20"/>
-          <w:lang w:val="en-US"/>
-        </w:rPr>
-      </w:pPr>
-      <w:r>
-        <w:rPr>
-          <w:rFonts w:cs="Times New Roman"/>
-          <w:sz w:val="20"/>
-          <w:szCs w:val="20"/>
+          <w:sz w:val="18"/>
+          <w:szCs w:val="18"/>
+          <w:lang w:val="en-US"/>
+        </w:rPr>
+      </w:pPr>
+    </w:p>
+    <w:p>
+      <w:pPr>
+        <w:spacing w:before="0" w:after="0" w:line="240" w:lineRule="auto"/>
+        <w:jc w:val="center"/>
+        <w:rPr>
+          <w:rFonts w:cs="Times New Roman"/>
+          <w:sz w:val="18"/>
+          <w:szCs w:val="18"/>
+          <w:lang w:val="en-US"/>
+        </w:rPr>
+      </w:pPr>
+      <w:r>
+        <w:rPr>
+          <w:rFonts w:cs="Times New Roman"/>
+          <w:sz w:val="18"/>
+          <w:szCs w:val="18"/>
           <w:lang w:val="en-US"/>
         </w:rPr>
         <w:t>A Research</w:t>
@@ -119,16 +119,16 @@
         <w:jc w:val="center"/>
         <w:rPr>
           <w:rFonts w:cs="Times New Roman"/>
-          <w:sz w:val="20"/>
-          <w:szCs w:val="20"/>
-          <w:lang w:val="en-US"/>
-        </w:rPr>
-      </w:pPr>
-      <w:r>
-        <w:rPr>
-          <w:rFonts w:cs="Times New Roman"/>
-          <w:sz w:val="20"/>
-          <w:szCs w:val="20"/>
+          <w:sz w:val="18"/>
+          <w:szCs w:val="18"/>
+          <w:lang w:val="en-US"/>
+        </w:rPr>
+      </w:pPr>
+      <w:r>
+        <w:rPr>
+          <w:rFonts w:cs="Times New Roman"/>
+          <w:sz w:val="18"/>
+          <w:szCs w:val="18"/>
           <w:lang w:val="en-US"/>
         </w:rPr>
         <w:t>Submitted to the Faculty of the</w:t>
@@ -140,16 +140,16 @@
         <w:jc w:val="center"/>
         <w:rPr>
           <w:rFonts w:cs="Times New Roman"/>
-          <w:sz w:val="20"/>
-          <w:szCs w:val="20"/>
-          <w:lang w:val="en-US"/>
-        </w:rPr>
-      </w:pPr>
-      <w:r>
-        <w:rPr>
-          <w:rFonts w:cs="Times New Roman"/>
-          <w:sz w:val="20"/>
-          <w:szCs w:val="20"/>
+          <w:sz w:val="18"/>
+          <w:szCs w:val="18"/>
+          <w:lang w:val="en-US"/>
+        </w:rPr>
+      </w:pPr>
+      <w:r>
+        <w:rPr>
+          <w:rFonts w:cs="Times New Roman"/>
+          <w:sz w:val="18"/>
+          <w:szCs w:val="18"/>
           <w:lang w:val="en-US"/>
         </w:rPr>
         <w:t xml:space="preserve">College of Engineering </w:t>
@@ -161,16 +161,16 @@
         <w:jc w:val="center"/>
         <w:rPr>
           <w:rFonts w:cs="Times New Roman"/>
-          <w:sz w:val="20"/>
-          <w:szCs w:val="20"/>
-          <w:lang w:val="en-US"/>
-        </w:rPr>
-      </w:pPr>
-      <w:r>
-        <w:rPr>
-          <w:rFonts w:cs="Times New Roman"/>
-          <w:sz w:val="20"/>
-          <w:szCs w:val="20"/>
+          <w:sz w:val="18"/>
+          <w:szCs w:val="18"/>
+          <w:lang w:val="en-US"/>
+        </w:rPr>
+      </w:pPr>
+      <w:r>
+        <w:rPr>
+          <w:rFonts w:cs="Times New Roman"/>
+          <w:sz w:val="18"/>
+          <w:szCs w:val="18"/>
           <w:lang w:val="en-US"/>
         </w:rPr>
         <w:t>Computer Engineering Department</w:t>
@@ -182,16 +182,16 @@
         <w:jc w:val="center"/>
         <w:rPr>
           <w:rFonts w:cs="Times New Roman"/>
-          <w:sz w:val="20"/>
-          <w:szCs w:val="20"/>
-          <w:lang w:val="en-US"/>
-        </w:rPr>
-      </w:pPr>
-      <w:r>
-        <w:rPr>
-          <w:rFonts w:cs="Times New Roman"/>
-          <w:sz w:val="20"/>
-          <w:szCs w:val="20"/>
+          <w:sz w:val="18"/>
+          <w:szCs w:val="18"/>
+          <w:lang w:val="en-US"/>
+        </w:rPr>
+      </w:pPr>
+      <w:r>
+        <w:rPr>
+          <w:rFonts w:cs="Times New Roman"/>
+          <w:sz w:val="18"/>
+          <w:szCs w:val="18"/>
           <w:lang w:val="en-US"/>
         </w:rPr>
         <w:t>Southern Leyte State University</w:t>
@@ -203,16 +203,16 @@
         <w:jc w:val="center"/>
         <w:rPr>
           <w:rFonts w:cs="Times New Roman"/>
-          <w:sz w:val="20"/>
-          <w:szCs w:val="20"/>
-          <w:lang w:val="en-US"/>
-        </w:rPr>
-      </w:pPr>
-      <w:r>
-        <w:rPr>
-          <w:rFonts w:cs="Times New Roman"/>
-          <w:sz w:val="20"/>
-          <w:szCs w:val="20"/>
+          <w:sz w:val="18"/>
+          <w:szCs w:val="18"/>
+          <w:lang w:val="en-US"/>
+        </w:rPr>
+      </w:pPr>
+      <w:r>
+        <w:rPr>
+          <w:rFonts w:cs="Times New Roman"/>
+          <w:sz w:val="18"/>
+          <w:szCs w:val="18"/>
           <w:lang w:val="en-US"/>
         </w:rPr>
         <w:t>Sogod, Southern Leyte</w:t>
@@ -223,7 +223,7 @@
         <w:spacing w:before="240" w:line="240" w:lineRule="auto"/>
         <w:rPr>
           <w:rFonts w:cs="Times New Roman"/>
-          <w:sz w:val="20"/>
+          <w:sz w:val="18"/>
           <w:szCs w:val="18"/>
           <w:lang w:val="en-US"/>
         </w:rPr>
@@ -234,19 +234,19 @@
         <w:spacing w:before="240" w:line="240" w:lineRule="auto"/>
         <w:rPr>
           <w:rFonts w:cs="Times New Roman"/>
-          <w:sz w:val="20"/>
-          <w:szCs w:val="18"/>
-          <w:lang w:val="en-US"/>
-        </w:rPr>
-      </w:pPr>
-    </w:p>
-    <w:p>
-      <w:pPr>
-        <w:spacing w:before="0" w:after="0" w:line="240" w:lineRule="auto"/>
-        <w:jc w:val="center"/>
-        <w:rPr>
-          <w:rFonts w:cs="Times New Roman"/>
-          <w:sz w:val="20"/>
+          <w:sz w:val="18"/>
+          <w:szCs w:val="18"/>
+          <w:lang w:val="en-US"/>
+        </w:rPr>
+      </w:pPr>
+    </w:p>
+    <w:p>
+      <w:pPr>
+        <w:spacing w:before="0" w:after="0" w:line="240" w:lineRule="auto"/>
+        <w:jc w:val="center"/>
+        <w:rPr>
+          <w:rFonts w:cs="Times New Roman"/>
+          <w:sz w:val="18"/>
           <w:szCs w:val="18"/>
           <w:lang w:val="en-US"/>
         </w:rPr>
@@ -255,8 +255,8 @@
         <w:rPr>
           <w:rFonts w:cs="Times New Roman"/>
           <w:color w:val="000000"/>
-          <w:sz w:val="20"/>
-          <w:szCs w:val="20"/>
+          <w:sz w:val="18"/>
+          <w:szCs w:val="18"/>
         </w:rPr>
         <w:t>In Partial Fulfillment</w:t>
       </w:r>
@@ -264,36 +264,20 @@
         <w:rPr>
           <w:rFonts w:cs="Times New Roman"/>
           <w:color w:val="000000"/>
-          <w:sz w:val="20"/>
+          <w:sz w:val="18"/>
           <w:szCs w:val="18"/>
         </w:rPr>
         <w:br/>
+        <w:t>of the Course Requirements for the Degree of</w:t>
       </w:r>
       <w:r>
         <w:rPr>
           <w:rFonts w:cs="Times New Roman"/>
           <w:color w:val="000000"/>
-          <w:sz w:val="20"/>
-          <w:szCs w:val="20"/>
-        </w:rPr>
-        <w:t>of the Course Requirements for the Degree of</w:t>
-      </w:r>
-      <w:r>
-        <w:rPr>
-          <w:rFonts w:cs="Times New Roman"/>
-          <w:color w:val="000000"/>
-          <w:sz w:val="20"/>
+          <w:sz w:val="18"/>
           <w:szCs w:val="18"/>
         </w:rPr>
         <w:br/>
-      </w:r>
-      <w:r>
-        <w:rPr>
-          <w:rFonts w:cs="Times New Roman"/>
-          <w:color w:val="000000"/>
-          <w:sz w:val="20"/>
-          <w:szCs w:val="20"/>
-        </w:rPr>
         <w:t>BACHELOR OF SCIENCE IN COMPUTER ENGINEERING</w:t>
       </w:r>
     </w:p>
@@ -302,7 +286,7 @@
         <w:spacing w:after="0" w:line="240" w:lineRule="auto"/>
         <w:rPr>
           <w:rFonts w:cs="Times New Roman"/>
-          <w:sz w:val="20"/>
+          <w:sz w:val="18"/>
           <w:szCs w:val="18"/>
           <w:lang w:val="en-US"/>
         </w:rPr>
@@ -313,7 +297,7 @@
         <w:spacing w:after="0" w:line="240" w:lineRule="auto"/>
         <w:rPr>
           <w:rFonts w:cs="Times New Roman"/>
-          <w:sz w:val="20"/>
+          <w:sz w:val="18"/>
           <w:szCs w:val="18"/>
           <w:lang w:val="en-US"/>
         </w:rPr>
@@ -324,28 +308,28 @@
         <w:spacing w:after="0" w:line="240" w:lineRule="auto"/>
         <w:rPr>
           <w:rFonts w:cs="Times New Roman"/>
-          <w:sz w:val="20"/>
-          <w:szCs w:val="18"/>
-          <w:lang w:val="en-US"/>
-        </w:rPr>
-      </w:pPr>
-    </w:p>
-    <w:p>
-      <w:pPr>
-        <w:spacing w:before="0" w:after="0" w:line="240" w:lineRule="auto"/>
-        <w:jc w:val="center"/>
-        <w:rPr>
-          <w:rFonts w:cs="Times New Roman"/>
-          <w:sz w:val="20"/>
-          <w:szCs w:val="20"/>
-          <w:lang w:val="en-US"/>
-        </w:rPr>
-      </w:pPr>
-      <w:r>
-        <w:rPr>
-          <w:rFonts w:cs="Times New Roman"/>
-          <w:sz w:val="20"/>
-          <w:szCs w:val="20"/>
+          <w:sz w:val="18"/>
+          <w:szCs w:val="18"/>
+          <w:lang w:val="en-US"/>
+        </w:rPr>
+      </w:pPr>
+    </w:p>
+    <w:p>
+      <w:pPr>
+        <w:spacing w:before="0" w:after="0" w:line="240" w:lineRule="auto"/>
+        <w:jc w:val="center"/>
+        <w:rPr>
+          <w:rFonts w:cs="Times New Roman"/>
+          <w:sz w:val="18"/>
+          <w:szCs w:val="18"/>
+          <w:lang w:val="en-US"/>
+        </w:rPr>
+      </w:pPr>
+      <w:r>
+        <w:rPr>
+          <w:rFonts w:cs="Times New Roman"/>
+          <w:sz w:val="18"/>
+          <w:szCs w:val="18"/>
           <w:lang w:val="en-US"/>
         </w:rPr>
         <w:t>IRVIN GIL C. MERCADO</w:t>
@@ -357,16 +341,16 @@
         <w:jc w:val="center"/>
         <w:rPr>
           <w:rFonts w:cs="Times New Roman"/>
-          <w:sz w:val="20"/>
-          <w:szCs w:val="20"/>
-          <w:lang w:val="en-US"/>
-        </w:rPr>
-      </w:pPr>
-      <w:r>
-        <w:rPr>
-          <w:rFonts w:cs="Times New Roman"/>
-          <w:sz w:val="20"/>
-          <w:szCs w:val="20"/>
+          <w:sz w:val="18"/>
+          <w:szCs w:val="18"/>
+          <w:lang w:val="en-US"/>
+        </w:rPr>
+      </w:pPr>
+      <w:r>
+        <w:rPr>
+          <w:rFonts w:cs="Times New Roman"/>
+          <w:sz w:val="18"/>
+          <w:szCs w:val="18"/>
           <w:lang w:val="en-US"/>
         </w:rPr>
         <w:t>MICHELLE ANN R. HINAYAS</w:t>
@@ -378,16 +362,16 @@
         <w:jc w:val="center"/>
         <w:rPr>
           <w:rFonts w:cs="Times New Roman"/>
-          <w:sz w:val="20"/>
-          <w:szCs w:val="20"/>
-          <w:lang w:val="en-US"/>
-        </w:rPr>
-      </w:pPr>
-      <w:r>
-        <w:rPr>
-          <w:rFonts w:cs="Times New Roman"/>
-          <w:sz w:val="20"/>
-          <w:szCs w:val="20"/>
+          <w:sz w:val="18"/>
+          <w:szCs w:val="18"/>
+          <w:lang w:val="en-US"/>
+        </w:rPr>
+      </w:pPr>
+      <w:r>
+        <w:rPr>
+          <w:rFonts w:cs="Times New Roman"/>
+          <w:sz w:val="18"/>
+          <w:szCs w:val="18"/>
           <w:lang w:val="en-US"/>
         </w:rPr>
         <w:t>LYNDON U. DIACOSTA</w:t>
@@ -399,16 +383,16 @@
         <w:jc w:val="center"/>
         <w:rPr>
           <w:rFonts w:cs="Times New Roman"/>
-          <w:sz w:val="20"/>
-          <w:szCs w:val="20"/>
-          <w:lang w:val="en-US"/>
-        </w:rPr>
-      </w:pPr>
-      <w:r>
-        <w:rPr>
-          <w:rFonts w:cs="Times New Roman"/>
-          <w:sz w:val="20"/>
-          <w:szCs w:val="20"/>
+          <w:sz w:val="18"/>
+          <w:szCs w:val="18"/>
+          <w:lang w:val="en-US"/>
+        </w:rPr>
+      </w:pPr>
+      <w:r>
+        <w:rPr>
+          <w:rFonts w:cs="Times New Roman"/>
+          <w:sz w:val="18"/>
+          <w:szCs w:val="18"/>
           <w:lang w:val="en-US"/>
         </w:rPr>
         <w:t>MARK NEIL V. CRISOSTOMO</w:t>
@@ -420,16 +404,16 @@
         <w:jc w:val="center"/>
         <w:rPr>
           <w:rFonts w:cs="Times New Roman"/>
-          <w:sz w:val="20"/>
-          <w:szCs w:val="20"/>
-          <w:lang w:val="en-US"/>
-        </w:rPr>
-      </w:pPr>
-      <w:r>
-        <w:rPr>
-          <w:rFonts w:cs="Times New Roman"/>
-          <w:sz w:val="20"/>
-          <w:szCs w:val="20"/>
+          <w:sz w:val="18"/>
+          <w:szCs w:val="18"/>
+          <w:lang w:val="en-US"/>
+        </w:rPr>
+      </w:pPr>
+      <w:r>
+        <w:rPr>
+          <w:rFonts w:cs="Times New Roman"/>
+          <w:sz w:val="18"/>
+          <w:szCs w:val="18"/>
           <w:lang w:val="en-US"/>
         </w:rPr>
         <w:t>BENJIE L. BASA</w:t>
@@ -441,16 +425,16 @@
         <w:jc w:val="center"/>
         <w:rPr>
           <w:rFonts w:cs="Times New Roman"/>
-          <w:sz w:val="20"/>
-          <w:szCs w:val="20"/>
-          <w:lang w:val="en-US"/>
-        </w:rPr>
-      </w:pPr>
-      <w:r>
-        <w:rPr>
-          <w:rFonts w:cs="Times New Roman"/>
-          <w:sz w:val="20"/>
-          <w:szCs w:val="20"/>
+          <w:sz w:val="18"/>
+          <w:szCs w:val="18"/>
+          <w:lang w:val="en-US"/>
+        </w:rPr>
+      </w:pPr>
+      <w:r>
+        <w:rPr>
+          <w:rFonts w:cs="Times New Roman"/>
+          <w:sz w:val="18"/>
+          <w:szCs w:val="18"/>
           <w:lang w:val="en-US"/>
         </w:rPr>
         <w:t>REYNANTE C. MAYOR</w:t>
@@ -462,100 +446,112 @@
         <w:jc w:val="center"/>
         <w:rPr>
           <w:rFonts w:cs="Times New Roman"/>
-          <w:sz w:val="20"/>
-          <w:szCs w:val="20"/>
-          <w:lang w:val="en-US"/>
-        </w:rPr>
-      </w:pPr>
-    </w:p>
-    <w:p>
-      <w:pPr>
-        <w:spacing w:before="0" w:after="0" w:line="240" w:lineRule="auto"/>
-        <w:jc w:val="center"/>
-        <w:rPr>
-          <w:rFonts w:cs="Times New Roman"/>
-          <w:sz w:val="20"/>
-          <w:szCs w:val="20"/>
-          <w:lang w:val="en-US"/>
-        </w:rPr>
-      </w:pPr>
-    </w:p>
-    <w:p>
-      <w:pPr>
-        <w:spacing w:before="0" w:after="0" w:line="240" w:lineRule="auto"/>
-        <w:jc w:val="center"/>
-        <w:rPr>
-          <w:rFonts w:cs="Times New Roman"/>
-          <w:sz w:val="20"/>
-          <w:szCs w:val="20"/>
-          <w:lang w:val="en-US"/>
-        </w:rPr>
-      </w:pPr>
-    </w:p>
-    <w:p>
-      <w:pPr>
-        <w:spacing w:before="0" w:after="0" w:line="240" w:lineRule="auto"/>
-        <w:jc w:val="center"/>
-        <w:rPr>
-          <w:rFonts w:cs="Times New Roman"/>
-          <w:sz w:val="20"/>
-          <w:szCs w:val="20"/>
-          <w:lang w:val="en-US"/>
-        </w:rPr>
-      </w:pPr>
-    </w:p>
-    <w:p>
-      <w:pPr>
-        <w:spacing w:before="0" w:after="0" w:line="240" w:lineRule="auto"/>
-        <w:jc w:val="center"/>
-        <w:rPr>
-          <w:rFonts w:cs="Times New Roman"/>
-          <w:sz w:val="20"/>
-          <w:szCs w:val="20"/>
-          <w:lang w:val="en-US"/>
-        </w:rPr>
-      </w:pPr>
-    </w:p>
-    <w:p>
-      <w:pPr>
-        <w:spacing w:before="0" w:after="0" w:line="240" w:lineRule="auto"/>
-        <w:jc w:val="center"/>
-        <w:rPr>
-          <w:rFonts w:cs="Times New Roman"/>
-          <w:sz w:val="20"/>
-          <w:szCs w:val="20"/>
-          <w:lang w:val="en-US"/>
-        </w:rPr>
-      </w:pPr>
-    </w:p>
-    <w:p>
-      <w:pPr>
-        <w:spacing w:before="0" w:after="0" w:line="240" w:lineRule="auto"/>
-        <w:jc w:val="center"/>
-        <w:rPr>
-          <w:rFonts w:cs="Times New Roman"/>
-          <w:sz w:val="20"/>
-          <w:szCs w:val="20"/>
-          <w:lang w:val="en-US"/>
-        </w:rPr>
-      </w:pPr>
-    </w:p>
-    <w:p>
-      <w:pPr>
-        <w:spacing w:before="0" w:after="0" w:line="240" w:lineRule="auto"/>
-        <w:jc w:val="center"/>
-        <w:rPr>
-          <w:rFonts w:cs="Times New Roman"/>
-          <w:sz w:val="20"/>
-          <w:szCs w:val="20"/>
-          <w:lang w:val="en-US"/>
-        </w:rPr>
-      </w:pPr>
-      <w:r>
-        <w:rPr>
-          <w:rFonts w:cs="Times New Roman"/>
-          <w:sz w:val="20"/>
-          <w:szCs w:val="20"/>
+          <w:sz w:val="18"/>
+          <w:szCs w:val="18"/>
+          <w:lang w:val="en-US"/>
+        </w:rPr>
+      </w:pPr>
+    </w:p>
+    <w:p>
+      <w:pPr>
+        <w:spacing w:before="0" w:after="0" w:line="240" w:lineRule="auto"/>
+        <w:jc w:val="center"/>
+        <w:rPr>
+          <w:rFonts w:cs="Times New Roman"/>
+          <w:sz w:val="18"/>
+          <w:szCs w:val="18"/>
+          <w:lang w:val="en-US"/>
+        </w:rPr>
+      </w:pPr>
+    </w:p>
+    <w:p>
+      <w:pPr>
+        <w:spacing w:before="0" w:after="0" w:line="240" w:lineRule="auto"/>
+        <w:jc w:val="center"/>
+        <w:rPr>
+          <w:rFonts w:cs="Times New Roman"/>
+          <w:sz w:val="18"/>
+          <w:szCs w:val="18"/>
+          <w:lang w:val="en-US"/>
+        </w:rPr>
+      </w:pPr>
+    </w:p>
+    <w:p>
+      <w:pPr>
+        <w:spacing w:before="0" w:after="0" w:line="240" w:lineRule="auto"/>
+        <w:jc w:val="center"/>
+        <w:rPr>
+          <w:rFonts w:cs="Times New Roman"/>
+          <w:sz w:val="18"/>
+          <w:szCs w:val="18"/>
+          <w:lang w:val="en-US"/>
+        </w:rPr>
+      </w:pPr>
+    </w:p>
+    <w:p>
+      <w:pPr>
+        <w:spacing w:before="0" w:after="0" w:line="240" w:lineRule="auto"/>
+        <w:jc w:val="center"/>
+        <w:rPr>
+          <w:rFonts w:cs="Times New Roman"/>
+          <w:sz w:val="18"/>
+          <w:szCs w:val="18"/>
+          <w:lang w:val="en-US"/>
+        </w:rPr>
+      </w:pPr>
+    </w:p>
+    <w:p>
+      <w:pPr>
+        <w:spacing w:before="0" w:after="0" w:line="240" w:lineRule="auto"/>
+        <w:jc w:val="center"/>
+        <w:rPr>
+          <w:rFonts w:cs="Times New Roman"/>
+          <w:sz w:val="18"/>
+          <w:szCs w:val="18"/>
+          <w:lang w:val="en-US"/>
+        </w:rPr>
+      </w:pPr>
+    </w:p>
+    <w:p>
+      <w:pPr>
+        <w:spacing w:before="0" w:after="0" w:line="240" w:lineRule="auto"/>
+        <w:jc w:val="center"/>
+        <w:rPr>
+          <w:rFonts w:cs="Times New Roman"/>
+          <w:sz w:val="18"/>
+          <w:szCs w:val="18"/>
+          <w:lang w:val="en-US"/>
+        </w:rPr>
+      </w:pPr>
+    </w:p>
+    <w:p>
+      <w:pPr>
+        <w:spacing w:before="0" w:after="0" w:line="240" w:lineRule="auto"/>
+        <w:jc w:val="center"/>
+        <w:rPr>
+          <w:rFonts w:cs="Times New Roman"/>
+          <w:sz w:val="18"/>
+          <w:szCs w:val="18"/>
+          <w:lang w:val="en-US"/>
+        </w:rPr>
+      </w:pPr>
+    </w:p>
+    <w:p>
+      <w:pPr>
+        <w:spacing w:before="0" w:after="0" w:line="240" w:lineRule="auto"/>
+        <w:jc w:val="center"/>
+        <w:rPr>
+          <w:rFonts w:cs="Times New Roman"/>
+          <w:sz w:val="18"/>
+          <w:szCs w:val="18"/>
+          <w:lang w:val="en-US"/>
+        </w:rPr>
+      </w:pPr>
+      <w:r>
+        <w:rPr>
+          <w:rFonts w:cs="Times New Roman"/>
+          <w:sz w:val="18"/>
+          <w:szCs w:val="18"/>
           <w:lang w:val="en-US"/>
         </w:rPr>
         <w:t>May 2022</w:t>
@@ -567,6 +563,8 @@
         <w:rPr>
           <w:b/>
           <w:bCs/>
+          <w:sz w:val="18"/>
+          <w:szCs w:val="18"/>
         </w:rPr>
       </w:pPr>
       <w:bookmarkStart w:id="1" w:name="_Toc103363700"/>
@@ -574,6 +572,8 @@
         <w:rPr>
           <w:b/>
           <w:bCs/>
+          <w:sz w:val="18"/>
+          <w:szCs w:val="18"/>
         </w:rPr>
         <w:t>ABSTRACT</w:t>
       </w:r>
@@ -585,7 +585,7 @@
         <w:rPr>
           <w:rFonts w:cs="Times New Roman"/>
           <w:bCs/>
-          <w:sz w:val="20"/>
+          <w:sz w:val="18"/>
           <w:szCs w:val="18"/>
           <w:lang w:val="en-US"/>
         </w:rPr>
@@ -594,7 +594,7 @@
         <w:rPr>
           <w:rFonts w:cs="Times New Roman"/>
           <w:bCs/>
-          <w:sz w:val="20"/>
+          <w:sz w:val="18"/>
           <w:szCs w:val="18"/>
           <w:lang w:val="en-US"/>
         </w:rPr>
@@ -604,13 +604,16 @@
     </w:p>
     <w:p>
       <w:pPr>
+        <w:pBdr>
+          <w:bottom w:val="single" w:sz="4" w:space="1" w:color="auto"/>
+        </w:pBdr>
         <w:spacing w:before="100" w:beforeAutospacing="1" w:after="100" w:afterAutospacing="1" w:line="240" w:lineRule="auto"/>
         <w:rPr>
           <w:rFonts w:cs="Times New Roman"/>
           <w:bCs/>
           <w:i/>
           <w:iCs/>
-          <w:sz w:val="20"/>
+          <w:sz w:val="18"/>
           <w:szCs w:val="18"/>
           <w:lang w:val="en-US"/>
         </w:rPr>
@@ -619,7 +622,7 @@
         <w:rPr>
           <w:rFonts w:cs="Times New Roman"/>
           <w:b/>
-          <w:sz w:val="20"/>
+          <w:sz w:val="18"/>
           <w:szCs w:val="18"/>
           <w:lang w:val="en-US"/>
         </w:rPr>
@@ -631,7 +634,7 @@
           <w:bCs/>
           <w:i/>
           <w:iCs/>
-          <w:sz w:val="20"/>
+          <w:sz w:val="18"/>
           <w:szCs w:val="18"/>
           <w:lang w:val="en-US"/>
         </w:rPr>
@@ -640,51 +643,103 @@
     </w:p>
     <w:p>
       <w:pPr>
-        <w:spacing w:before="0" w:after="160" w:line="259" w:lineRule="auto"/>
-        <w:jc w:val="left"/>
+        <w:spacing w:before="100" w:beforeAutospacing="1" w:after="100" w:afterAutospacing="1" w:line="240" w:lineRule="auto"/>
         <w:rPr>
           <w:rFonts w:cs="Times New Roman"/>
           <w:bCs/>
           <w:i/>
           <w:iCs/>
-          <w:sz w:val="20"/>
-          <w:szCs w:val="18"/>
-          <w:lang w:val="en-US"/>
-        </w:rPr>
-      </w:pPr>
-      <w:r>
+          <w:sz w:val="18"/>
+          <w:szCs w:val="18"/>
+          <w:lang w:val="en-US"/>
+        </w:rPr>
+      </w:pPr>
+    </w:p>
+    <w:p>
+      <w:pPr>
+        <w:spacing w:before="100" w:beforeAutospacing="1" w:after="100" w:afterAutospacing="1" w:line="240" w:lineRule="auto"/>
         <w:rPr>
           <w:rFonts w:cs="Times New Roman"/>
           <w:bCs/>
           <w:i/>
           <w:iCs/>
-          <w:sz w:val="20"/>
-          <w:szCs w:val="18"/>
-          <w:lang w:val="en-US"/>
-        </w:rPr>
-        <w:br w:type="page"/>
-      </w:r>
-    </w:p>
-    <w:p>
-      <w:pPr>
-        <w:keepNext/>
-        <w:spacing w:before="240"/>
-        <w:jc w:val="center"/>
-        <w:rPr>
-          <w:rFonts w:cs="Times New Roman"/>
-        </w:rPr>
-      </w:pPr>
-      <w:r>
-        <w:rPr>
-          <w:rFonts w:cs="Times New Roman"/>
+          <w:sz w:val="18"/>
+          <w:szCs w:val="18"/>
+          <w:lang w:val="en-US"/>
+        </w:rPr>
+      </w:pPr>
+    </w:p>
+    <w:p>
+      <w:pPr>
+        <w:spacing w:before="100" w:beforeAutospacing="1" w:after="100" w:afterAutospacing="1" w:line="240" w:lineRule="auto"/>
+        <w:rPr>
+          <w:rFonts w:cs="Times New Roman"/>
+          <w:bCs/>
+          <w:i/>
+          <w:iCs/>
+          <w:sz w:val="18"/>
+          <w:szCs w:val="18"/>
+          <w:lang w:val="en-US"/>
+        </w:rPr>
+      </w:pPr>
+    </w:p>
+    <w:p>
+      <w:pPr>
+        <w:spacing w:before="100" w:beforeAutospacing="1" w:after="100" w:afterAutospacing="1" w:line="240" w:lineRule="auto"/>
+        <w:rPr>
+          <w:rFonts w:cs="Times New Roman"/>
+          <w:bCs/>
+          <w:i/>
+          <w:iCs/>
+          <w:sz w:val="18"/>
+          <w:szCs w:val="18"/>
+          <w:lang w:val="en-US"/>
+        </w:rPr>
+      </w:pPr>
+    </w:p>
+    <w:p>
+      <w:pPr>
+        <w:pBdr>
+          <w:top w:val="single" w:sz="4" w:space="1" w:color="auto"/>
+        </w:pBdr>
+        <w:spacing w:before="240" w:line="240" w:lineRule="auto"/>
+        <w:rPr>
+          <w:rFonts w:cs="Times New Roman"/>
+          <w:sz w:val="18"/>
+          <w:szCs w:val="18"/>
+          <w:lang w:val="en-US"/>
+        </w:rPr>
+      </w:pPr>
+      <w:r>
+        <w:rPr>
+          <w:rFonts w:cs="Times New Roman"/>
+          <w:sz w:val="18"/>
+          <w:szCs w:val="18"/>
+          <w:lang w:val="en-US"/>
+        </w:rPr>
+        <w:t>For the complete visual guide on how to use the system, scan the QR code to view the video on the link provided.</w:t>
+      </w:r>
+    </w:p>
+    <w:p>
+      <w:pPr>
+        <w:spacing w:before="240" w:after="0" w:line="240" w:lineRule="auto"/>
+        <w:jc w:val="center"/>
+        <w:rPr>
+          <w:sz w:val="18"/>
+          <w:szCs w:val="18"/>
+        </w:rPr>
+      </w:pPr>
+      <w:r>
+        <w:rPr>
           <w:noProof/>
-        </w:rPr>
-        <w:lastRenderedPageBreak/>
+          <w:sz w:val="18"/>
+          <w:szCs w:val="18"/>
+        </w:rPr>
         <w:drawing>
-          <wp:inline distT="0" distB="0" distL="0" distR="0" wp14:anchorId="142BDDD6" wp14:editId="737CA403">
-            <wp:extent cx="3884935" cy="2362200"/>
-            <wp:effectExtent l="0" t="0" r="1270" b="0"/>
-            <wp:docPr id="11" name="Picture 11"/>
+          <wp:inline distT="0" distB="0" distL="0" distR="0" wp14:anchorId="595B784B" wp14:editId="46CE6B03">
+            <wp:extent cx="837590" cy="830229"/>
+            <wp:effectExtent l="19050" t="19050" r="19685" b="27305"/>
+            <wp:docPr id="47" name="Picture 47"/>
             <wp:cNvGraphicFramePr>
               <a:graphicFrameLocks xmlns:a="http://schemas.openxmlformats.org/drawingml/2006/main" noChangeAspect="1"/>
             </wp:cNvGraphicFramePr>
@@ -692,7 +747,7 @@
               <a:graphicData uri="http://schemas.openxmlformats.org/drawingml/2006/picture">
                 <pic:pic xmlns:pic="http://schemas.openxmlformats.org/drawingml/2006/picture">
                   <pic:nvPicPr>
-                    <pic:cNvPr id="0" name="Picture 5"/>
+                    <pic:cNvPr id="0" name="Picture 14"/>
                     <pic:cNvPicPr>
                       <a:picLocks noChangeAspect="1" noChangeArrowheads="1"/>
                     </pic:cNvPicPr>
@@ -713,14 +768,16 @@
                   <pic:spPr bwMode="auto">
                     <a:xfrm>
                       <a:off x="0" y="0"/>
-                      <a:ext cx="3934824" cy="2392535"/>
+                      <a:ext cx="860362" cy="852801"/>
                     </a:xfrm>
                     <a:prstGeom prst="rect">
                       <a:avLst/>
                     </a:prstGeom>
                     <a:noFill/>
                     <a:ln>
-                      <a:noFill/>
+                      <a:solidFill>
+                        <a:schemeClr val="tx1"/>
+                      </a:solidFill>
                     </a:ln>
                   </pic:spPr>
                 </pic:pic>
@@ -732,88 +789,75 @@
     </w:p>
     <w:p>
       <w:pPr>
-        <w:pStyle w:val="Caption"/>
-      </w:pPr>
-      <w:bookmarkStart w:id="2" w:name="_Toc102286153"/>
-      <w:bookmarkStart w:id="3" w:name="_Toc102286429"/>
-      <w:bookmarkStart w:id="4" w:name="_Toc103574964"/>
-      <w:bookmarkStart w:id="5" w:name="_Ref102052967"/>
-      <w:r>
-        <w:t xml:space="preserve">Figure </w:t>
-      </w:r>
-      <w:r>
-        <w:fldChar w:fldCharType="begin"/>
-      </w:r>
-      <w:r>
-        <w:instrText xml:space="preserve"> SEQ Figure \* ARABIC </w:instrText>
-      </w:r>
-      <w:r>
-        <w:fldChar w:fldCharType="separate"/>
-      </w:r>
-      <w:r>
+        <w:jc w:val="center"/>
+        <w:rPr>
+          <w:i/>
+          <w:iCs/>
+          <w:sz w:val="18"/>
+          <w:szCs w:val="18"/>
+        </w:rPr>
+      </w:pPr>
+      <w:r>
+        <w:rPr>
+          <w:i/>
+          <w:iCs/>
+          <w:sz w:val="18"/>
+          <w:szCs w:val="18"/>
+        </w:rPr>
+        <w:t>https://youtu.be/vmShpcxi4Fo</w:t>
+      </w:r>
+    </w:p>
+    <w:p>
+      <w:pPr>
+        <w:pStyle w:val="Manualsections"/>
+        <w:spacing w:before="0" w:after="0" w:line="240" w:lineRule="auto"/>
+        <w:jc w:val="both"/>
         <w:rPr>
           <w:noProof/>
-        </w:rPr>
-        <w:t>1</w:t>
+          <w:sz w:val="18"/>
+          <w:szCs w:val="18"/>
+        </w:rPr>
+      </w:pPr>
+      <w:r>
+        <w:rPr>
+          <w:b w:val="0"/>
+          <w:sz w:val="18"/>
+          <w:szCs w:val="18"/>
+        </w:rPr>
+        <w:t>Note: For a more detailed visual step-by-step explanation of the data sorting and organization procedure, scan the QR code to view the video on the link provided.</w:t>
       </w:r>
       <w:r>
         <w:rPr>
           <w:noProof/>
-        </w:rPr>
-        <w:fldChar w:fldCharType="end"/>
-      </w:r>
-      <w:bookmarkEnd w:id="5"/>
-      <w:r>
-        <w:t>. Block diagram of the system.</w:t>
-      </w:r>
-      <w:bookmarkEnd w:id="2"/>
-      <w:bookmarkEnd w:id="3"/>
-      <w:bookmarkEnd w:id="4"/>
-    </w:p>
-    <w:p>
-      <w:pPr>
-        <w:spacing w:before="240" w:line="240" w:lineRule="auto"/>
-        <w:rPr>
-          <w:rFonts w:cs="Times New Roman"/>
-          <w:szCs w:val="24"/>
-          <w:lang w:val="en-US"/>
-        </w:rPr>
-      </w:pPr>
-      <w:r>
-        <w:rPr>
-          <w:rFonts w:cs="Times New Roman"/>
-          <w:szCs w:val="24"/>
-          <w:lang w:val="en-US"/>
-        </w:rPr>
-        <w:t xml:space="preserve">For the complete visual guide on how to use the system, </w:t>
-      </w:r>
-      <w:r>
-        <w:rPr>
-          <w:rFonts w:cs="Times New Roman"/>
-          <w:szCs w:val="24"/>
-          <w:lang w:val="en-US"/>
-        </w:rPr>
-        <w:t>scan the QR code to view the video on the link provided.</w:t>
-      </w:r>
-    </w:p>
-    <w:p>
-      <w:pPr>
-        <w:spacing w:before="240" w:after="0" w:line="240" w:lineRule="auto"/>
-        <w:jc w:val="center"/>
-        <w:rPr>
-          <w:sz w:val="20"/>
+          <w:sz w:val="18"/>
+          <w:szCs w:val="18"/>
+        </w:rPr>
+        <w:t xml:space="preserve"> </w:t>
+      </w:r>
+    </w:p>
+    <w:p>
+      <w:pPr>
+        <w:pStyle w:val="Manualsections"/>
+        <w:spacing w:before="240" w:after="240" w:line="240" w:lineRule="auto"/>
+        <w:jc w:val="center"/>
+        <w:rPr>
+          <w:b w:val="0"/>
+          <w:bCs/>
+          <w:sz w:val="18"/>
           <w:szCs w:val="18"/>
         </w:rPr>
       </w:pPr>
       <w:r>
         <w:rPr>
           <w:noProof/>
+          <w:sz w:val="18"/>
+          <w:szCs w:val="18"/>
         </w:rPr>
         <w:drawing>
-          <wp:inline distT="0" distB="0" distL="0" distR="0" wp14:anchorId="3340A0BD" wp14:editId="3636130E">
-            <wp:extent cx="1809750" cy="1793845"/>
-            <wp:effectExtent l="19050" t="19050" r="19050" b="16510"/>
-            <wp:docPr id="47" name="Picture 47"/>
+          <wp:inline distT="0" distB="0" distL="0" distR="0" wp14:anchorId="4280842D" wp14:editId="2E530B75">
+            <wp:extent cx="816170" cy="813736"/>
+            <wp:effectExtent l="19050" t="19050" r="22225" b="24765"/>
+            <wp:docPr id="43" name="Picture 43"/>
             <wp:cNvGraphicFramePr>
               <a:graphicFrameLocks xmlns:a="http://schemas.openxmlformats.org/drawingml/2006/main" noChangeAspect="1"/>
             </wp:cNvGraphicFramePr>
@@ -821,7 +865,7 @@
               <a:graphicData uri="http://schemas.openxmlformats.org/drawingml/2006/picture">
                 <pic:pic xmlns:pic="http://schemas.openxmlformats.org/drawingml/2006/picture">
                   <pic:nvPicPr>
-                    <pic:cNvPr id="0" name="Picture 14"/>
+                    <pic:cNvPr id="0" name="Picture 2"/>
                     <pic:cNvPicPr>
                       <a:picLocks noChangeAspect="1" noChangeArrowheads="1"/>
                     </pic:cNvPicPr>
@@ -842,7 +886,7 @@
                   <pic:spPr bwMode="auto">
                     <a:xfrm>
                       <a:off x="0" y="0"/>
-                      <a:ext cx="1844099" cy="1827892"/>
+                      <a:ext cx="823882" cy="821425"/>
                     </a:xfrm>
                     <a:prstGeom prst="rect">
                       <a:avLst/>
@@ -860,132 +904,14 @@
           </wp:inline>
         </w:drawing>
       </w:r>
-    </w:p>
-    <w:p>
-      <w:pPr>
-        <w:jc w:val="center"/>
-        <w:rPr>
-          <w:i/>
-          <w:iCs/>
-          <w:sz w:val="20"/>
-          <w:szCs w:val="18"/>
-        </w:rPr>
-      </w:pPr>
-      <w:r>
-        <w:rPr>
-          <w:i/>
-          <w:iCs/>
-          <w:sz w:val="20"/>
-          <w:szCs w:val="18"/>
-        </w:rPr>
-        <w:t>https://youtu.be/vmShpcxi4Fo</w:t>
-      </w:r>
-    </w:p>
-    <w:p>
-      <w:pPr>
-        <w:pStyle w:val="Manualsections"/>
-        <w:spacing w:before="0" w:after="0" w:line="240" w:lineRule="auto"/>
-        <w:jc w:val="both"/>
-        <w:rPr>
-          <w:noProof/>
-        </w:rPr>
-      </w:pPr>
-      <w:r>
-        <w:rPr>
-          <w:b w:val="0"/>
-        </w:rPr>
-        <w:t>Note: For a more detailed visual step-by-step explanation of the</w:t>
-      </w:r>
-      <w:r>
-        <w:rPr>
-          <w:b w:val="0"/>
-        </w:rPr>
-        <w:t xml:space="preserve"> data sorting and organization</w:t>
-      </w:r>
-      <w:r>
-        <w:rPr>
-          <w:b w:val="0"/>
-        </w:rPr>
-        <w:t xml:space="preserve"> procedure, scan the QR code to view the video on the link provided.</w:t>
-      </w:r>
-      <w:r>
-        <w:rPr>
-          <w:noProof/>
-        </w:rPr>
-        <w:t xml:space="preserve"> </w:t>
-      </w:r>
-    </w:p>
-    <w:p>
-      <w:pPr>
-        <w:pStyle w:val="Manualsections"/>
-        <w:spacing w:before="240" w:after="240" w:line="240" w:lineRule="auto"/>
-        <w:jc w:val="center"/>
-        <w:rPr>
-          <w:b w:val="0"/>
-          <w:bCs/>
-        </w:rPr>
-      </w:pPr>
-      <w:r>
-        <w:rPr>
-          <w:noProof/>
-        </w:rPr>
-        <w:drawing>
-          <wp:inline distT="0" distB="0" distL="0" distR="0" wp14:anchorId="49697875" wp14:editId="7A81B6AE">
-            <wp:extent cx="1769277" cy="1764000"/>
-            <wp:effectExtent l="19050" t="19050" r="21590" b="27305"/>
-            <wp:docPr id="43" name="Picture 43"/>
-            <wp:cNvGraphicFramePr>
-              <a:graphicFrameLocks xmlns:a="http://schemas.openxmlformats.org/drawingml/2006/main" noChangeAspect="1"/>
-            </wp:cNvGraphicFramePr>
-            <a:graphic xmlns:a="http://schemas.openxmlformats.org/drawingml/2006/main">
-              <a:graphicData uri="http://schemas.openxmlformats.org/drawingml/2006/picture">
-                <pic:pic xmlns:pic="http://schemas.openxmlformats.org/drawingml/2006/picture">
-                  <pic:nvPicPr>
-                    <pic:cNvPr id="0" name="Picture 2"/>
-                    <pic:cNvPicPr>
-                      <a:picLocks noChangeAspect="1" noChangeArrowheads="1"/>
-                    </pic:cNvPicPr>
-                  </pic:nvPicPr>
-                  <pic:blipFill>
-                    <a:blip r:embed="rId10" cstate="print">
-                      <a:extLst>
-                        <a:ext uri="{28A0092B-C50C-407E-A947-70E740481C1C}">
-                          <a14:useLocalDpi xmlns:a14="http://schemas.microsoft.com/office/drawing/2010/main" val="0"/>
-                        </a:ext>
-                      </a:extLst>
-                    </a:blip>
-                    <a:srcRect/>
-                    <a:stretch>
-                      <a:fillRect/>
-                    </a:stretch>
-                  </pic:blipFill>
-                  <pic:spPr bwMode="auto">
-                    <a:xfrm>
-                      <a:off x="0" y="0"/>
-                      <a:ext cx="1769277" cy="1764000"/>
-                    </a:xfrm>
-                    <a:prstGeom prst="rect">
-                      <a:avLst/>
-                    </a:prstGeom>
-                    <a:noFill/>
-                    <a:ln>
-                      <a:solidFill>
-                        <a:schemeClr val="tx1"/>
-                      </a:solidFill>
-                    </a:ln>
-                  </pic:spPr>
-                </pic:pic>
-              </a:graphicData>
-            </a:graphic>
-          </wp:inline>
-        </w:drawing>
-      </w:r>
       <w:r>
         <w:rPr>
           <w:b w:val="0"/>
           <w:bCs/>
           <w:i/>
           <w:iCs/>
+          <w:sz w:val="18"/>
+          <w:szCs w:val="18"/>
         </w:rPr>
         <w:t>https://www.youtube.com/watch?v=XYiVcFmkDoY</w:t>
       </w:r>
@@ -999,7 +925,7 @@
         <w:rPr>
           <w:b/>
           <w:bCs/>
-          <w:sz w:val="20"/>
+          <w:sz w:val="18"/>
           <w:szCs w:val="18"/>
         </w:rPr>
       </w:pPr>
@@ -1007,7 +933,7 @@
         <w:rPr>
           <w:b/>
           <w:bCs/>
-          <w:sz w:val="20"/>
+          <w:sz w:val="18"/>
           <w:szCs w:val="18"/>
         </w:rPr>
         <w:t>Safety Precautions:</w:t>
@@ -1022,13 +948,13 @@
         </w:numPr>
         <w:spacing w:line="276" w:lineRule="auto"/>
         <w:rPr>
-          <w:sz w:val="20"/>
-          <w:szCs w:val="18"/>
-        </w:rPr>
-      </w:pPr>
-      <w:r>
-        <w:rPr>
-          <w:sz w:val="20"/>
+          <w:sz w:val="18"/>
+          <w:szCs w:val="18"/>
+        </w:rPr>
+      </w:pPr>
+      <w:r>
+        <w:rPr>
+          <w:sz w:val="18"/>
           <w:szCs w:val="18"/>
         </w:rPr>
         <w:t>Avoid making contact with or touching electrical devices when your hands are wet.</w:t>
@@ -1043,13 +969,13 @@
         </w:numPr>
         <w:spacing w:before="0" w:line="276" w:lineRule="auto"/>
         <w:rPr>
-          <w:sz w:val="20"/>
-          <w:szCs w:val="18"/>
-        </w:rPr>
-      </w:pPr>
-      <w:r>
-        <w:rPr>
-          <w:sz w:val="20"/>
+          <w:sz w:val="18"/>
+          <w:szCs w:val="18"/>
+        </w:rPr>
+      </w:pPr>
+      <w:r>
+        <w:rPr>
+          <w:sz w:val="18"/>
           <w:szCs w:val="18"/>
         </w:rPr>
         <w:t>Only plug in the advised and recommended appliances on the system.</w:t>
@@ -1064,13 +990,13 @@
         </w:numPr>
         <w:spacing w:before="0" w:line="276" w:lineRule="auto"/>
         <w:rPr>
-          <w:sz w:val="20"/>
-          <w:szCs w:val="18"/>
-        </w:rPr>
-      </w:pPr>
-      <w:r>
-        <w:rPr>
-          <w:sz w:val="20"/>
+          <w:sz w:val="18"/>
+          <w:szCs w:val="18"/>
+        </w:rPr>
+      </w:pPr>
+      <w:r>
+        <w:rPr>
+          <w:sz w:val="18"/>
           <w:szCs w:val="18"/>
         </w:rPr>
         <w:t>Do not insert utensils and other thin metal objects into the outlet of the meter unit. This may lead to a person being electrocuted.</w:t>
@@ -1085,27 +1011,41 @@
         </w:numPr>
         <w:spacing w:before="0" w:line="276" w:lineRule="auto"/>
         <w:rPr>
-          <w:sz w:val="20"/>
-          <w:szCs w:val="18"/>
-        </w:rPr>
-      </w:pPr>
-      <w:r>
-        <w:rPr>
-          <w:sz w:val="20"/>
+          <w:sz w:val="18"/>
+          <w:szCs w:val="18"/>
+        </w:rPr>
+      </w:pPr>
+      <w:r>
+        <w:rPr>
+          <w:sz w:val="18"/>
           <w:szCs w:val="18"/>
         </w:rPr>
         <w:t>Avoid “octopus” electrical connections, which can increase the risks of fire and other electrical-related accidents</w:t>
       </w:r>
     </w:p>
+    <w:p>
+      <w:pPr>
+        <w:spacing w:before="100" w:beforeAutospacing="1" w:after="100" w:afterAutospacing="1" w:line="240" w:lineRule="auto"/>
+        <w:rPr>
+          <w:rFonts w:cs="Times New Roman"/>
+          <w:bCs/>
+          <w:i/>
+          <w:iCs/>
+          <w:sz w:val="18"/>
+          <w:szCs w:val="18"/>
+          <w:lang w:val="en-US"/>
+        </w:rPr>
+      </w:pPr>
+    </w:p>
     <w:sectPr>
-      <w:headerReference w:type="even" r:id="rId11"/>
-      <w:headerReference w:type="default" r:id="rId12"/>
-      <w:footerReference w:type="default" r:id="rId13"/>
-      <w:headerReference w:type="first" r:id="rId14"/>
+      <w:headerReference w:type="even" r:id="rId10"/>
+      <w:headerReference w:type="default" r:id="rId11"/>
+      <w:footerReference w:type="default" r:id="rId12"/>
+      <w:headerReference w:type="first" r:id="rId13"/>
       <w:type w:val="continuous"/>
       <w:pgSz w:w="16838" w:h="11906" w:orient="landscape" w:code="9"/>
       <w:pgMar w:top="1440" w:right="1440" w:bottom="1440" w:left="1440" w:header="708" w:footer="708" w:gutter="0"/>
-      <w:cols w:num="2" w:space="708"/>
+      <w:cols w:num="3" w:space="708"/>
       <w:docGrid w:linePitch="360"/>
     </w:sectPr>
   </w:body>
@@ -1142,9 +1082,12 @@
   <w:p>
     <w:pPr>
       <w:pStyle w:val="Footer"/>
+      <w:pBdr>
+        <w:top w:val="single" w:sz="4" w:space="1" w:color="auto"/>
+      </w:pBdr>
       <w:jc w:val="right"/>
       <w:rPr>
-        <w:rFonts w:ascii="Arial" w:hAnsi="Arial" w:cs="Arial"/>
+        <w:rFonts w:ascii="Arial Narrow" w:hAnsi="Arial Narrow" w:cs="Times New Roman"/>
         <w:b/>
         <w:bCs/>
         <w:sz w:val="18"/>
@@ -1154,7 +1097,7 @@
     </w:pPr>
     <w:r>
       <w:rPr>
-        <w:rFonts w:ascii="Arial" w:hAnsi="Arial" w:cs="Arial"/>
+        <w:rFonts w:ascii="Arial Narrow" w:hAnsi="Arial Narrow" w:cs="Times New Roman"/>
         <w:b/>
         <w:bCs/>
         <w:sz w:val="18"/>
@@ -1224,6 +1167,7 @@
         </v:shapetype>
         <v:shape id="WordPictureWatermark877360" o:spid="_x0000_s1026" type="#_x0000_t75" style="position:absolute;left:0;text-align:left;margin-left:0;margin-top:0;width:697.8pt;height:316.65pt;z-index:-251657216;mso-position-horizontal:center;mso-position-horizontal-relative:margin;mso-position-vertical:center;mso-position-vertical-relative:margin" o:allowincell="f">
           <v:imagedata r:id="rId1" o:title="Stickers1" gain="19661f" blacklevel="22938f"/>
+          <w10:wrap anchorx="margin" anchory="margin"/>
         </v:shape>
       </w:pict>
     </w:r>
@@ -1263,6 +1207,7 @@
         </v:shapetype>
         <v:shape id="WordPictureWatermark877361" o:spid="_x0000_s1027" type="#_x0000_t75" style="position:absolute;left:0;text-align:left;margin-left:0;margin-top:0;width:697.8pt;height:316.65pt;z-index:-251656192;mso-position-horizontal:center;mso-position-horizontal-relative:margin;mso-position-vertical:center;mso-position-vertical-relative:margin" o:allowincell="f">
           <v:imagedata r:id="rId1" o:title="Stickers1" gain="19661f" blacklevel="22938f"/>
+          <w10:wrap anchorx="margin" anchory="margin"/>
         </v:shape>
       </w:pict>
     </w:r>
@@ -1302,6 +1247,7 @@
         </v:shapetype>
         <v:shape id="WordPictureWatermark877359" o:spid="_x0000_s1025" type="#_x0000_t75" style="position:absolute;left:0;text-align:left;margin-left:0;margin-top:0;width:697.8pt;height:316.65pt;z-index:-251658240;mso-position-horizontal:center;mso-position-horizontal-relative:margin;mso-position-vertical:center;mso-position-vertical-relative:margin" o:allowincell="f">
           <v:imagedata r:id="rId1" o:title="Stickers1" gain="19661f" blacklevel="22938f"/>
+          <w10:wrap anchorx="margin" anchory="margin"/>
         </v:shape>
       </w:pict>
     </w:r>

</xml_diff>